<commit_message>
reconstruct, add feedback, change skills
</commit_message>
<xml_diff>
--- a/document/Hoang_Nhat_Duy_Le_Resume - Updated.docx
+++ b/document/Hoang_Nhat_Duy_Le_Resume - Updated.docx
@@ -490,7 +490,7 @@
                 <w:sz w:val="22"/>
                 <w:szCs w:val="22"/>
               </w:rPr>
-              <w:t>December</w:t>
+              <w:t>May</w:t>
             </w:r>
             <w:r>
               <w:rPr>
@@ -506,74 +506,12 @@
                 <w:sz w:val="22"/>
                 <w:szCs w:val="22"/>
               </w:rPr>
-              <w:t>2</w:t>
+              <w:t>3</w:t>
             </w:r>
           </w:p>
         </w:tc>
       </w:tr>
       <w:bookmarkEnd w:id="0"/>
-      <w:tr>
-        <w:trPr>
-          <w:gridBefore w:val="1"/>
-          <w:gridAfter w:val="1"/>
-          <w:wBefore w:w="355" w:type="dxa"/>
-          <w:wAfter w:w="1165" w:type="dxa"/>
-        </w:trPr>
-        <w:tc>
-          <w:tcPr>
-            <w:tcW w:w="9270" w:type="dxa"/>
-            <w:gridSpan w:val="2"/>
-            <w:shd w:val="clear" w:color="auto" w:fill="auto"/>
-          </w:tcPr>
-          <w:p>
-            <w:pPr>
-              <w:pStyle w:val="ListParagraph"/>
-              <w:numPr>
-                <w:ilvl w:val="0"/>
-                <w:numId w:val="25"/>
-              </w:numPr>
-              <w:ind w:left="338"/>
-              <w:rPr>
-                <w:rFonts w:ascii="Calibri" w:hAnsi="Calibri" w:cs="Calibri"/>
-                <w:sz w:val="22"/>
-                <w:szCs w:val="22"/>
-              </w:rPr>
-            </w:pPr>
-            <w:r>
-              <w:rPr>
-                <w:rFonts w:ascii="Calibri" w:hAnsi="Calibri" w:cs="Calibri"/>
-                <w:sz w:val="22"/>
-                <w:szCs w:val="22"/>
-              </w:rPr>
-              <w:t xml:space="preserve">Available Semester for Co-op: </w:t>
-            </w:r>
-            <w:r>
-              <w:rPr>
-                <w:rFonts w:ascii="Calibri" w:hAnsi="Calibri" w:cs="Calibri"/>
-                <w:sz w:val="22"/>
-                <w:szCs w:val="22"/>
-              </w:rPr>
-              <w:t>Spring</w:t>
-            </w:r>
-            <w:r>
-              <w:rPr>
-                <w:rFonts w:ascii="Calibri" w:hAnsi="Calibri" w:cs="Calibri"/>
-                <w:sz w:val="22"/>
-                <w:szCs w:val="22"/>
-              </w:rPr>
-              <w:t xml:space="preserve"> 202</w:t>
-            </w:r>
-            <w:r>
-              <w:rPr>
-                <w:rFonts w:ascii="Calibri" w:hAnsi="Calibri" w:cs="Calibri"/>
-                <w:sz w:val="22"/>
-                <w:szCs w:val="22"/>
-              </w:rPr>
-              <w:t>2</w:t>
-            </w:r>
-          </w:p>
-        </w:tc>
-      </w:tr>
     </w:tbl>
     <w:p>
       <w:pPr>
@@ -658,15 +596,7 @@
                 <w:sz w:val="23"/>
                 <w:szCs w:val="23"/>
               </w:rPr>
-              <w:t>Academic Industry Immersion Seminar</w:t>
-            </w:r>
-            <w:r>
-              <w:rPr>
-                <w:rFonts w:ascii="Calibri" w:hAnsi="Calibri" w:cs="Calibri"/>
-                <w:sz w:val="22"/>
-                <w:szCs w:val="22"/>
-              </w:rPr>
-              <w:t xml:space="preserve"> </w:t>
+              <w:t>Equity Trust Company</w:t>
             </w:r>
           </w:p>
         </w:tc>
@@ -688,7 +618,23 @@
                 <w:sz w:val="22"/>
                 <w:szCs w:val="22"/>
               </w:rPr>
-              <w:t xml:space="preserve">   August 2020 </w:t>
+              <w:t xml:space="preserve">  </w:t>
+            </w:r>
+            <w:r>
+              <w:rPr>
+                <w:rFonts w:ascii="Calibri" w:hAnsi="Calibri" w:cs="Calibri"/>
+                <w:sz w:val="22"/>
+                <w:szCs w:val="22"/>
+              </w:rPr>
+              <w:t xml:space="preserve">            </w:t>
+            </w:r>
+            <w:r>
+              <w:rPr>
+                <w:rFonts w:ascii="Calibri" w:hAnsi="Calibri" w:cs="Calibri"/>
+                <w:sz w:val="22"/>
+                <w:szCs w:val="22"/>
+              </w:rPr>
+              <w:t xml:space="preserve">May 2021 </w:t>
             </w:r>
             <w:r>
               <w:rPr>
@@ -712,15 +658,7 @@
                 <w:sz w:val="22"/>
                 <w:szCs w:val="22"/>
               </w:rPr>
-              <w:t>December 2020</w:t>
-            </w:r>
-            <w:r>
-              <w:rPr>
-                <w:rFonts w:ascii="Calibri" w:hAnsi="Calibri" w:cs="Calibri"/>
-                <w:sz w:val="22"/>
-                <w:szCs w:val="22"/>
-              </w:rPr>
-              <w:t xml:space="preserve">     </w:t>
+              <w:t>August 2021</w:t>
             </w:r>
           </w:p>
         </w:tc>
@@ -746,7 +684,7 @@
           <w:sz w:val="22"/>
           <w:szCs w:val="22"/>
         </w:rPr>
-        <w:t>Co-op Student</w:t>
+        <w:t>IT Internship</w:t>
       </w:r>
     </w:p>
     <w:tbl>
@@ -792,7 +730,7 @@
                 <w:sz w:val="22"/>
                 <w:szCs w:val="22"/>
               </w:rPr>
-              <w:t>Work</w:t>
+              <w:t>Maintain</w:t>
             </w:r>
             <w:r>
               <w:rPr>
@@ -808,71 +746,31 @@
                 <w:sz w:val="22"/>
                 <w:szCs w:val="22"/>
               </w:rPr>
-              <w:t xml:space="preserve"> on a case study group </w:t>
-            </w:r>
-            <w:r>
-              <w:rPr>
-                <w:rFonts w:ascii="Calibri" w:hAnsi="Calibri" w:cs="Calibri"/>
-                <w:sz w:val="22"/>
-                <w:szCs w:val="22"/>
-              </w:rPr>
-              <w:t xml:space="preserve">from DANA Incorporation </w:t>
-            </w:r>
-            <w:r>
-              <w:rPr>
-                <w:rFonts w:ascii="Calibri" w:hAnsi="Calibri" w:cs="Calibri"/>
-                <w:sz w:val="22"/>
-                <w:szCs w:val="22"/>
-              </w:rPr>
-              <w:t>to develop solutions for a</w:t>
-            </w:r>
-            <w:r>
-              <w:rPr>
-                <w:rFonts w:ascii="Calibri" w:hAnsi="Calibri" w:cs="Calibri"/>
-                <w:sz w:val="22"/>
-                <w:szCs w:val="22"/>
-              </w:rPr>
-              <w:t>n</w:t>
-            </w:r>
-            <w:r>
-              <w:rPr>
-                <w:rFonts w:ascii="Calibri" w:hAnsi="Calibri" w:cs="Calibri"/>
-                <w:sz w:val="22"/>
-                <w:szCs w:val="22"/>
-              </w:rPr>
-              <w:t xml:space="preserve"> </w:t>
-            </w:r>
-            <w:r>
-              <w:rPr>
-                <w:rFonts w:ascii="Calibri" w:hAnsi="Calibri" w:cs="Calibri"/>
-                <w:sz w:val="22"/>
-                <w:szCs w:val="22"/>
-              </w:rPr>
-              <w:t>M220 EDL carrier</w:t>
-            </w:r>
-            <w:r>
-              <w:rPr>
-                <w:rFonts w:ascii="Calibri" w:hAnsi="Calibri" w:cs="Calibri"/>
-                <w:sz w:val="22"/>
-                <w:szCs w:val="22"/>
-              </w:rPr>
-              <w:t xml:space="preserve"> </w:t>
-            </w:r>
-            <w:r>
-              <w:rPr>
-                <w:rFonts w:ascii="Calibri" w:hAnsi="Calibri" w:cs="Calibri"/>
-                <w:sz w:val="22"/>
-                <w:szCs w:val="22"/>
-              </w:rPr>
-              <w:t xml:space="preserve">facing a problem </w:t>
-            </w:r>
-            <w:r>
-              <w:rPr>
-                <w:rFonts w:ascii="Calibri" w:hAnsi="Calibri" w:cs="Calibri"/>
-                <w:sz w:val="22"/>
-                <w:szCs w:val="22"/>
-              </w:rPr>
-              <w:t>occurring on the center section assembly line.</w:t>
+              <w:t xml:space="preserve"> and modifie</w:t>
+            </w:r>
+            <w:r>
+              <w:rPr>
+                <w:rFonts w:ascii="Calibri" w:hAnsi="Calibri" w:cs="Calibri"/>
+                <w:sz w:val="22"/>
+                <w:szCs w:val="22"/>
+              </w:rPr>
+              <w:t>d</w:t>
+            </w:r>
+            <w:r>
+              <w:rPr>
+                <w:rFonts w:ascii="Calibri" w:hAnsi="Calibri" w:cs="Calibri"/>
+                <w:sz w:val="22"/>
+                <w:szCs w:val="22"/>
+              </w:rPr>
+              <w:t xml:space="preserve"> existing APIs while maintaining documentation and testing standards</w:t>
+            </w:r>
+            <w:r>
+              <w:rPr>
+                <w:rFonts w:ascii="Calibri" w:hAnsi="Calibri" w:cs="Calibri"/>
+                <w:sz w:val="22"/>
+                <w:szCs w:val="22"/>
+              </w:rPr>
+              <w:t>.</w:t>
             </w:r>
           </w:p>
         </w:tc>
@@ -902,103 +800,39 @@
                 <w:sz w:val="22"/>
                 <w:szCs w:val="22"/>
               </w:rPr>
-              <w:t>Completed KEEN Entrepreneurial Mindset Modules about</w:t>
-            </w:r>
-            <w:r>
-              <w:rPr>
-                <w:rFonts w:ascii="Calibri" w:hAnsi="Calibri" w:cs="Calibri"/>
-                <w:sz w:val="22"/>
-                <w:szCs w:val="22"/>
-              </w:rPr>
-              <w:t xml:space="preserve"> </w:t>
-            </w:r>
-            <w:r>
-              <w:rPr>
-                <w:rFonts w:ascii="Calibri" w:hAnsi="Calibri" w:cs="Calibri"/>
-                <w:sz w:val="22"/>
-                <w:szCs w:val="22"/>
-              </w:rPr>
-              <w:t>Solv</w:t>
-            </w:r>
-            <w:r>
-              <w:rPr>
-                <w:rFonts w:ascii="Calibri" w:hAnsi="Calibri" w:cs="Calibri"/>
-                <w:sz w:val="22"/>
-                <w:szCs w:val="22"/>
-              </w:rPr>
-              <w:t>ing</w:t>
-            </w:r>
-            <w:r>
-              <w:rPr>
-                <w:rFonts w:ascii="Calibri" w:hAnsi="Calibri" w:cs="Calibri"/>
-                <w:sz w:val="22"/>
-                <w:szCs w:val="22"/>
-              </w:rPr>
-              <w:t xml:space="preserve"> Problems Under Organizational Constraints</w:t>
-            </w:r>
-            <w:r>
-              <w:rPr>
-                <w:rFonts w:ascii="Calibri" w:hAnsi="Calibri" w:cs="Calibri"/>
-                <w:sz w:val="22"/>
-                <w:szCs w:val="22"/>
-              </w:rPr>
-              <w:t xml:space="preserve">, </w:t>
-            </w:r>
-            <w:r>
-              <w:rPr>
-                <w:rFonts w:ascii="Calibri" w:hAnsi="Calibri" w:cs="Calibri"/>
-                <w:sz w:val="22"/>
-                <w:szCs w:val="22"/>
-              </w:rPr>
-              <w:t>Building, Sustaining, Leading Effective Teams</w:t>
-            </w:r>
-            <w:r>
-              <w:rPr>
-                <w:rFonts w:ascii="Calibri" w:hAnsi="Calibri" w:cs="Calibri"/>
-                <w:sz w:val="22"/>
-                <w:szCs w:val="22"/>
-              </w:rPr>
-              <w:t>,</w:t>
-            </w:r>
-            <w:r>
-              <w:rPr>
-                <w:rFonts w:ascii="Calibri" w:hAnsi="Calibri" w:cs="Calibri"/>
-                <w:sz w:val="22"/>
-                <w:szCs w:val="22"/>
-              </w:rPr>
-              <w:t xml:space="preserve"> </w:t>
-            </w:r>
-            <w:r>
-              <w:rPr>
-                <w:rFonts w:ascii="Calibri" w:hAnsi="Calibri" w:cs="Calibri"/>
-                <w:sz w:val="22"/>
-                <w:szCs w:val="22"/>
-              </w:rPr>
-              <w:t xml:space="preserve">and </w:t>
-            </w:r>
-            <w:r>
-              <w:rPr>
-                <w:rFonts w:ascii="Calibri" w:hAnsi="Calibri" w:cs="Calibri"/>
-                <w:sz w:val="22"/>
-                <w:szCs w:val="22"/>
-              </w:rPr>
-              <w:t>Developing a Business Plan</w:t>
-            </w:r>
-            <w:r>
-              <w:rPr>
-                <w:rFonts w:ascii="Calibri" w:hAnsi="Calibri" w:cs="Calibri"/>
-                <w:sz w:val="22"/>
-                <w:szCs w:val="22"/>
-              </w:rPr>
-              <w:t xml:space="preserve"> </w:t>
-            </w:r>
-            <w:r>
-              <w:rPr>
-                <w:rFonts w:ascii="Calibri" w:hAnsi="Calibri" w:cs="Calibri"/>
-                <w:sz w:val="22"/>
-                <w:szCs w:val="22"/>
-              </w:rPr>
-              <w:t>to enhance professional skills</w:t>
+              <w:t>Research</w:t>
+            </w:r>
+            <w:r>
+              <w:rPr>
+                <w:rFonts w:ascii="Calibri" w:hAnsi="Calibri" w:cs="Calibri"/>
+                <w:sz w:val="22"/>
+                <w:szCs w:val="22"/>
+              </w:rPr>
+              <w:t>ed</w:t>
+            </w:r>
+            <w:r>
+              <w:rPr>
+                <w:rFonts w:ascii="Calibri" w:hAnsi="Calibri" w:cs="Calibri"/>
+                <w:sz w:val="22"/>
+                <w:szCs w:val="22"/>
+              </w:rPr>
+              <w:t xml:space="preserve"> and propose</w:t>
+            </w:r>
+            <w:r>
+              <w:rPr>
+                <w:rFonts w:ascii="Calibri" w:hAnsi="Calibri" w:cs="Calibri"/>
+                <w:sz w:val="22"/>
+                <w:szCs w:val="22"/>
+              </w:rPr>
+              <w:t>d</w:t>
+            </w:r>
+            <w:r>
+              <w:rPr>
+                <w:rFonts w:ascii="Calibri" w:hAnsi="Calibri" w:cs="Calibri"/>
+                <w:sz w:val="22"/>
+                <w:szCs w:val="22"/>
+              </w:rPr>
+              <w:t xml:space="preserve"> technical and process improvements to senior technical team members for review</w:t>
             </w:r>
             <w:r>
               <w:rPr>
@@ -1044,31 +878,118 @@
                 <w:sz w:val="22"/>
                 <w:szCs w:val="22"/>
               </w:rPr>
-              <w:t xml:space="preserve">Completed online certifications via Lynda/LinkedIn to broaden technical skills such as </w:t>
-            </w:r>
-            <w:r>
-              <w:rPr>
-                <w:rFonts w:ascii="Calibri" w:hAnsi="Calibri" w:cs="Calibri"/>
-                <w:sz w:val="22"/>
-                <w:szCs w:val="22"/>
-              </w:rPr>
-              <w:t>Android Studio Essential Training, JavaScript Essential Training</w:t>
-            </w:r>
-            <w:r>
-              <w:rPr>
-                <w:rFonts w:ascii="Calibri" w:hAnsi="Calibri" w:cs="Calibri"/>
-                <w:sz w:val="22"/>
-                <w:szCs w:val="22"/>
-              </w:rPr>
-              <w:t>,</w:t>
-            </w:r>
-            <w:r>
-              <w:rPr>
-                <w:rFonts w:ascii="Calibri" w:hAnsi="Calibri" w:cs="Calibri"/>
-                <w:sz w:val="22"/>
-                <w:szCs w:val="22"/>
-              </w:rPr>
-              <w:t xml:space="preserve"> and Learning C# Algorithms.</w:t>
+              <w:t>Perform</w:t>
+            </w:r>
+            <w:r>
+              <w:rPr>
+                <w:rFonts w:ascii="Calibri" w:hAnsi="Calibri" w:cs="Calibri"/>
+                <w:sz w:val="22"/>
+                <w:szCs w:val="22"/>
+              </w:rPr>
+              <w:t>ed</w:t>
+            </w:r>
+            <w:r>
+              <w:rPr>
+                <w:rFonts w:ascii="Calibri" w:hAnsi="Calibri" w:cs="Calibri"/>
+                <w:sz w:val="22"/>
+                <w:szCs w:val="22"/>
+              </w:rPr>
+              <w:t xml:space="preserve"> programming </w:t>
+            </w:r>
+            <w:r>
+              <w:rPr>
+                <w:rFonts w:ascii="Calibri" w:hAnsi="Calibri" w:cs="Calibri"/>
+                <w:sz w:val="22"/>
+                <w:szCs w:val="22"/>
+              </w:rPr>
+              <w:t>tasks</w:t>
+            </w:r>
+            <w:r>
+              <w:rPr>
+                <w:rFonts w:ascii="Calibri" w:hAnsi="Calibri" w:cs="Calibri"/>
+                <w:sz w:val="22"/>
+                <w:szCs w:val="22"/>
+              </w:rPr>
+              <w:t>, showing aptitude in programming standards, methods, and best practices</w:t>
+            </w:r>
+            <w:r>
+              <w:rPr>
+                <w:rFonts w:ascii="Calibri" w:hAnsi="Calibri" w:cs="Calibri"/>
+                <w:sz w:val="22"/>
+                <w:szCs w:val="22"/>
+              </w:rPr>
+              <w:t>.</w:t>
+            </w:r>
+          </w:p>
+          <w:p>
+            <w:pPr>
+              <w:pStyle w:val="ListParagraph"/>
+              <w:numPr>
+                <w:ilvl w:val="0"/>
+                <w:numId w:val="25"/>
+              </w:numPr>
+              <w:ind w:left="338"/>
+              <w:rPr>
+                <w:rFonts w:ascii="Calibri" w:hAnsi="Calibri" w:cs="Calibri"/>
+                <w:sz w:val="22"/>
+                <w:szCs w:val="22"/>
+              </w:rPr>
+            </w:pPr>
+            <w:r>
+              <w:rPr>
+                <w:rFonts w:ascii="Calibri" w:hAnsi="Calibri" w:cs="Calibri"/>
+                <w:sz w:val="22"/>
+                <w:szCs w:val="22"/>
+              </w:rPr>
+              <w:t>Participate</w:t>
+            </w:r>
+            <w:r>
+              <w:rPr>
+                <w:rFonts w:ascii="Calibri" w:hAnsi="Calibri" w:cs="Calibri"/>
+                <w:sz w:val="22"/>
+                <w:szCs w:val="22"/>
+              </w:rPr>
+              <w:t>d</w:t>
+            </w:r>
+            <w:r>
+              <w:rPr>
+                <w:rFonts w:ascii="Calibri" w:hAnsi="Calibri" w:cs="Calibri"/>
+                <w:sz w:val="22"/>
+                <w:szCs w:val="22"/>
+              </w:rPr>
+              <w:t xml:space="preserve"> in code reviews</w:t>
+            </w:r>
+            <w:r>
+              <w:rPr>
+                <w:rFonts w:ascii="Calibri" w:hAnsi="Calibri" w:cs="Calibri"/>
+                <w:sz w:val="22"/>
+                <w:szCs w:val="22"/>
+              </w:rPr>
+              <w:t xml:space="preserve"> and l</w:t>
+            </w:r>
+            <w:r>
+              <w:rPr>
+                <w:rFonts w:ascii="Calibri" w:hAnsi="Calibri" w:cs="Calibri"/>
+                <w:sz w:val="22"/>
+                <w:szCs w:val="22"/>
+              </w:rPr>
+              <w:t>earn</w:t>
+            </w:r>
+            <w:r>
+              <w:rPr>
+                <w:rFonts w:ascii="Calibri" w:hAnsi="Calibri" w:cs="Calibri"/>
+                <w:sz w:val="22"/>
+                <w:szCs w:val="22"/>
+              </w:rPr>
+              <w:t>ed</w:t>
+            </w:r>
+            <w:r>
+              <w:rPr>
+                <w:rFonts w:ascii="Calibri" w:hAnsi="Calibri" w:cs="Calibri"/>
+                <w:sz w:val="22"/>
+                <w:szCs w:val="22"/>
+              </w:rPr>
+              <w:t xml:space="preserve"> about financial processes.</w:t>
             </w:r>
           </w:p>
         </w:tc>
@@ -1522,6 +1443,14 @@
               </w:rPr>
               <w:t xml:space="preserve"> (80x86 &amp; ARM)</w:t>
             </w:r>
+            <w:r>
+              <w:rPr>
+                <w:rFonts w:ascii="Calibri" w:hAnsi="Calibri" w:cs="Calibri"/>
+                <w:sz w:val="22"/>
+                <w:szCs w:val="22"/>
+              </w:rPr>
+              <w:t>.</w:t>
+            </w:r>
           </w:p>
         </w:tc>
       </w:tr>
@@ -1551,25 +1480,21 @@
                 <w:sz w:val="22"/>
                 <w:szCs w:val="22"/>
               </w:rPr>
-              <w:t>Machine Learning:</w:t>
-            </w:r>
-            <w:r>
-              <w:rPr>
-                <w:rFonts w:ascii="Calibri" w:hAnsi="Calibri" w:cs="Calibri"/>
-                <w:b/>
-                <w:bCs/>
-                <w:sz w:val="22"/>
-                <w:szCs w:val="22"/>
-              </w:rPr>
-              <w:t xml:space="preserve"> </w:t>
-            </w:r>
-            <w:r>
-              <w:rPr>
-                <w:rFonts w:ascii="Calibri" w:hAnsi="Calibri" w:cs="Calibri"/>
-                <w:sz w:val="22"/>
-                <w:szCs w:val="22"/>
-              </w:rPr>
-              <w:t xml:space="preserve">MongoDB, Python (matplotlib, pandas, numpy, scikit-learn) </w:t>
+              <w:t>Data Science:</w:t>
+            </w:r>
+            <w:r>
+              <w:rPr>
+                <w:rFonts w:ascii="Calibri" w:hAnsi="Calibri" w:cs="Calibri"/>
+                <w:sz w:val="22"/>
+              </w:rPr>
+              <w:t xml:space="preserve"> Microsoft Excel, SPSS (Entry level), SAS (Entry level), </w:t>
+            </w:r>
+            <w:r>
+              <w:rPr>
+                <w:rFonts w:ascii="Calibri" w:hAnsi="Calibri" w:cs="Calibri"/>
+                <w:sz w:val="22"/>
+              </w:rPr>
+              <w:t>Python, R</w:t>
             </w:r>
           </w:p>
         </w:tc>
@@ -1600,21 +1525,28 @@
                 <w:bCs/>
                 <w:sz w:val="22"/>
               </w:rPr>
-              <w:t>Data Science &amp; Miscellaneous Technologies:</w:t>
-            </w:r>
-            <w:r>
-              <w:rPr>
-                <w:rFonts w:ascii="Calibri" w:hAnsi="Calibri" w:cs="Calibri"/>
-                <w:sz w:val="22"/>
-              </w:rPr>
-              <w:t xml:space="preserve"> OOP, APIs, Git, </w:t>
-            </w:r>
-            <w:r>
-              <w:rPr>
-                <w:rFonts w:ascii="Calibri" w:hAnsi="Calibri" w:cs="Calibri"/>
-                <w:sz w:val="22"/>
-              </w:rPr>
-              <w:t>Data Science Concepts and Algorithms</w:t>
+              <w:t>Miscellaneous Technologies:</w:t>
+            </w:r>
+            <w:r>
+              <w:rPr>
+                <w:rFonts w:ascii="Calibri" w:hAnsi="Calibri" w:cs="Calibri"/>
+                <w:sz w:val="22"/>
+              </w:rPr>
+              <w:t xml:space="preserve"> OOP, APIs, </w:t>
+            </w:r>
+            <w:r>
+              <w:rPr>
+                <w:rFonts w:ascii="Calibri" w:hAnsi="Calibri" w:cs="Calibri"/>
+                <w:sz w:val="22"/>
+              </w:rPr>
+              <w:t>GitHub, Azure, Unit Testing</w:t>
+            </w:r>
+            <w:r>
+              <w:rPr>
+                <w:rFonts w:ascii="Calibri" w:hAnsi="Calibri" w:cs="Calibri"/>
+                <w:sz w:val="22"/>
+              </w:rPr>
+              <w:t>.</w:t>
             </w:r>
           </w:p>
         </w:tc>
@@ -1702,7 +1634,7 @@
                 <w:sz w:val="23"/>
                 <w:szCs w:val="23"/>
               </w:rPr>
-              <w:t>Undergraduate Teaching Assistant</w:t>
+              <w:t>Peer Mentor for EECS 1030, EECS 1510, EECS 2500</w:t>
             </w:r>
           </w:p>
         </w:tc>
@@ -1724,23 +1656,23 @@
                 <w:sz w:val="22"/>
                 <w:szCs w:val="22"/>
               </w:rPr>
-              <w:t xml:space="preserve"> August</w:t>
-            </w:r>
-            <w:r>
-              <w:rPr>
-                <w:rFonts w:ascii="Calibri" w:hAnsi="Calibri" w:cs="Calibri"/>
-                <w:sz w:val="22"/>
-                <w:szCs w:val="22"/>
-              </w:rPr>
-              <w:t xml:space="preserve"> 2019</w:t>
-            </w:r>
-            <w:r>
-              <w:rPr>
-                <w:rFonts w:ascii="Calibri" w:hAnsi="Calibri" w:cs="Calibri"/>
-                <w:sz w:val="22"/>
-                <w:szCs w:val="22"/>
-              </w:rPr>
-              <w:t xml:space="preserve"> – December 2019</w:t>
+              <w:t>January 2021</w:t>
+            </w:r>
+            <w:r>
+              <w:rPr>
+                <w:rFonts w:ascii="Calibri" w:hAnsi="Calibri" w:cs="Calibri"/>
+                <w:sz w:val="22"/>
+                <w:szCs w:val="22"/>
+              </w:rPr>
+              <w:t xml:space="preserve"> – </w:t>
+            </w:r>
+            <w:r>
+              <w:rPr>
+                <w:rFonts w:ascii="Calibri" w:hAnsi="Calibri" w:cs="Calibri"/>
+                <w:sz w:val="22"/>
+                <w:szCs w:val="22"/>
+              </w:rPr>
+              <w:t>December 2021</w:t>
             </w:r>
           </w:p>
         </w:tc>
@@ -1769,7 +1701,29 @@
           <w:sz w:val="22"/>
           <w:szCs w:val="22"/>
         </w:rPr>
-        <w:t>College Algebra (University of Toledo)</w:t>
+        <w:t xml:space="preserve">College </w:t>
+      </w:r>
+      <w:r>
+        <w:rPr>
+          <w:rFonts w:ascii="Calibri" w:hAnsi="Calibri" w:cs="Calibri"/>
+          <w:b/>
+          <w:i/>
+          <w:color w:val="767171" w:themeColor="background2" w:themeShade="80"/>
+          <w:sz w:val="22"/>
+          <w:szCs w:val="22"/>
+        </w:rPr>
+        <w:t>of Engineering</w:t>
+      </w:r>
+      <w:r>
+        <w:rPr>
+          <w:rFonts w:ascii="Calibri" w:hAnsi="Calibri" w:cs="Calibri"/>
+          <w:b/>
+          <w:i/>
+          <w:color w:val="767171" w:themeColor="background2" w:themeShade="80"/>
+          <w:sz w:val="22"/>
+          <w:szCs w:val="22"/>
+        </w:rPr>
+        <w:t xml:space="preserve"> (University of Toledo)</w:t>
       </w:r>
     </w:p>
     <w:tbl>
@@ -1815,39 +1769,103 @@
                 <w:sz w:val="22"/>
                 <w:szCs w:val="22"/>
               </w:rPr>
-              <w:t xml:space="preserve">Collaborated with instructor and </w:t>
-            </w:r>
-            <w:r>
-              <w:rPr>
-                <w:rFonts w:ascii="Calibri" w:hAnsi="Calibri" w:cs="Calibri"/>
-                <w:sz w:val="22"/>
-                <w:szCs w:val="22"/>
-              </w:rPr>
-              <w:t xml:space="preserve">8 </w:t>
-            </w:r>
-            <w:r>
-              <w:rPr>
-                <w:rFonts w:ascii="Calibri" w:hAnsi="Calibri" w:cs="Calibri"/>
-                <w:sz w:val="22"/>
-                <w:szCs w:val="22"/>
-              </w:rPr>
-              <w:t xml:space="preserve">other TAs to lead recitations, grade coursework, and answer </w:t>
-            </w:r>
-            <w:r>
-              <w:rPr>
-                <w:rFonts w:ascii="Calibri" w:hAnsi="Calibri" w:cs="Calibri"/>
-                <w:sz w:val="22"/>
-                <w:szCs w:val="22"/>
-              </w:rPr>
-              <w:t>4</w:t>
-            </w:r>
-            <w:r>
-              <w:rPr>
-                <w:rFonts w:ascii="Calibri" w:hAnsi="Calibri" w:cs="Calibri"/>
-                <w:sz w:val="22"/>
-                <w:szCs w:val="22"/>
-              </w:rPr>
-              <w:t>0+ questions.</w:t>
+              <w:t>Collaborat</w:t>
+            </w:r>
+            <w:r>
+              <w:rPr>
+                <w:rFonts w:ascii="Calibri" w:hAnsi="Calibri" w:cs="Calibri"/>
+                <w:sz w:val="22"/>
+                <w:szCs w:val="22"/>
+              </w:rPr>
+              <w:t>ing</w:t>
+            </w:r>
+            <w:r>
+              <w:rPr>
+                <w:rFonts w:ascii="Calibri" w:hAnsi="Calibri" w:cs="Calibri"/>
+                <w:sz w:val="22"/>
+                <w:szCs w:val="22"/>
+              </w:rPr>
+              <w:t xml:space="preserve"> with </w:t>
+            </w:r>
+            <w:r>
+              <w:rPr>
+                <w:rFonts w:ascii="Calibri" w:hAnsi="Calibri" w:cs="Calibri"/>
+                <w:sz w:val="22"/>
+                <w:szCs w:val="22"/>
+              </w:rPr>
+              <w:t>the professor</w:t>
+            </w:r>
+            <w:r>
+              <w:rPr>
+                <w:rFonts w:ascii="Calibri" w:hAnsi="Calibri" w:cs="Calibri"/>
+                <w:sz w:val="22"/>
+                <w:szCs w:val="22"/>
+              </w:rPr>
+              <w:t xml:space="preserve"> and other TAs to lead </w:t>
+            </w:r>
+            <w:r>
+              <w:rPr>
+                <w:rFonts w:ascii="Calibri" w:hAnsi="Calibri" w:cs="Calibri"/>
+                <w:sz w:val="22"/>
+                <w:szCs w:val="22"/>
+              </w:rPr>
+              <w:t>lab</w:t>
+            </w:r>
+            <w:r>
+              <w:rPr>
+                <w:rFonts w:ascii="Calibri" w:hAnsi="Calibri" w:cs="Calibri"/>
+                <w:sz w:val="22"/>
+                <w:szCs w:val="22"/>
+              </w:rPr>
+              <w:t xml:space="preserve">, grade </w:t>
+            </w:r>
+            <w:r>
+              <w:rPr>
+                <w:rFonts w:ascii="Calibri" w:hAnsi="Calibri" w:cs="Calibri"/>
+                <w:sz w:val="22"/>
+                <w:szCs w:val="22"/>
+              </w:rPr>
+              <w:t>projects</w:t>
+            </w:r>
+            <w:r>
+              <w:rPr>
+                <w:rFonts w:ascii="Calibri" w:hAnsi="Calibri" w:cs="Calibri"/>
+                <w:sz w:val="22"/>
+                <w:szCs w:val="22"/>
+              </w:rPr>
+              <w:t xml:space="preserve">, and answer </w:t>
+            </w:r>
+            <w:r>
+              <w:rPr>
+                <w:rFonts w:ascii="Calibri" w:hAnsi="Calibri" w:cs="Calibri"/>
+                <w:sz w:val="22"/>
+                <w:szCs w:val="22"/>
+              </w:rPr>
+              <w:t>6</w:t>
+            </w:r>
+            <w:r>
+              <w:rPr>
+                <w:rFonts w:ascii="Calibri" w:hAnsi="Calibri" w:cs="Calibri"/>
+                <w:sz w:val="22"/>
+                <w:szCs w:val="22"/>
+              </w:rPr>
+              <w:t xml:space="preserve">0+ </w:t>
+            </w:r>
+            <w:r>
+              <w:rPr>
+                <w:rFonts w:ascii="Calibri" w:hAnsi="Calibri" w:cs="Calibri"/>
+                <w:sz w:val="22"/>
+                <w:szCs w:val="22"/>
+              </w:rPr>
+              <w:t xml:space="preserve">students’ </w:t>
+            </w:r>
+            <w:r>
+              <w:rPr>
+                <w:rFonts w:ascii="Calibri" w:hAnsi="Calibri" w:cs="Calibri"/>
+                <w:sz w:val="22"/>
+                <w:szCs w:val="22"/>
+              </w:rPr>
+              <w:t>questions.</w:t>
             </w:r>
           </w:p>
         </w:tc>
@@ -1883,14 +1901,49 @@
                 <w:rFonts w:ascii="Calibri" w:hAnsi="Calibri" w:cs="Calibri"/>
                 <w:sz w:val="22"/>
               </w:rPr>
-              <w:t>ed</w:t>
-            </w:r>
-            <w:r>
-              <w:rPr>
-                <w:rFonts w:ascii="Calibri" w:hAnsi="Calibri" w:cs="Calibri"/>
-                <w:sz w:val="22"/>
-              </w:rPr>
-              <w:t xml:space="preserve"> department faculty with teaching undergraduate courses, creatively preparing lectures</w:t>
+              <w:t>ing</w:t>
+            </w:r>
+            <w:r>
+              <w:rPr>
+                <w:rFonts w:ascii="Calibri" w:hAnsi="Calibri" w:cs="Calibri"/>
+                <w:sz w:val="22"/>
+              </w:rPr>
+              <w:t xml:space="preserve"> department faculty with teaching </w:t>
+            </w:r>
+            <w:r>
+              <w:rPr>
+                <w:rFonts w:ascii="Calibri" w:hAnsi="Calibri" w:cs="Calibri"/>
+                <w:sz w:val="22"/>
+              </w:rPr>
+              <w:t>various</w:t>
+            </w:r>
+            <w:r>
+              <w:rPr>
+                <w:rFonts w:ascii="Calibri" w:hAnsi="Calibri" w:cs="Calibri"/>
+                <w:sz w:val="22"/>
+              </w:rPr>
+              <w:t xml:space="preserve"> courses, creatively </w:t>
+            </w:r>
+            <w:r>
+              <w:rPr>
+                <w:rFonts w:ascii="Calibri" w:hAnsi="Calibri" w:cs="Calibri"/>
+                <w:sz w:val="22"/>
+              </w:rPr>
+              <w:t>preparing,</w:t>
+            </w:r>
+            <w:r>
+              <w:rPr>
+                <w:rFonts w:ascii="Calibri" w:hAnsi="Calibri" w:cs="Calibri"/>
+                <w:sz w:val="22"/>
+              </w:rPr>
+              <w:t xml:space="preserve"> and explaining</w:t>
+            </w:r>
+            <w:r>
+              <w:rPr>
+                <w:rFonts w:ascii="Calibri" w:hAnsi="Calibri" w:cs="Calibri"/>
+                <w:sz w:val="22"/>
+              </w:rPr>
+              <w:t xml:space="preserve"> lectures</w:t>
             </w:r>
             <w:r>
               <w:rPr>
@@ -2011,64 +2064,6 @@
           <w:szCs w:val="22"/>
         </w:rPr>
         <w:t>UToledo Data Science Club (University of Toledo)</w:t>
-      </w:r>
-      <w:r>
-        <w:rPr>
-          <w:rFonts w:ascii="Calibri" w:hAnsi="Calibri" w:cs="Calibri"/>
-          <w:sz w:val="22"/>
-          <w:szCs w:val="22"/>
-        </w:rPr>
-        <w:tab/>
-      </w:r>
-      <w:r>
-        <w:rPr>
-          <w:rFonts w:ascii="Calibri" w:hAnsi="Calibri" w:cs="Calibri"/>
-          <w:sz w:val="22"/>
-          <w:szCs w:val="22"/>
-        </w:rPr>
-        <w:tab/>
-      </w:r>
-      <w:r>
-        <w:rPr>
-          <w:rFonts w:ascii="Calibri" w:hAnsi="Calibri" w:cs="Calibri"/>
-          <w:sz w:val="22"/>
-          <w:szCs w:val="22"/>
-        </w:rPr>
-        <w:tab/>
-      </w:r>
-      <w:r>
-        <w:rPr>
-          <w:rFonts w:ascii="Calibri" w:hAnsi="Calibri" w:cs="Calibri"/>
-          <w:sz w:val="22"/>
-          <w:szCs w:val="22"/>
-        </w:rPr>
-        <w:tab/>
-      </w:r>
-      <w:r>
-        <w:rPr>
-          <w:rFonts w:ascii="Calibri" w:hAnsi="Calibri" w:cs="Calibri"/>
-          <w:sz w:val="22"/>
-          <w:szCs w:val="22"/>
-        </w:rPr>
-        <w:tab/>
-        <w:t xml:space="preserve">      </w:t>
-      </w:r>
-      <w:r>
-        <w:rPr>
-          <w:rFonts w:ascii="Calibri" w:hAnsi="Calibri" w:cs="Calibri"/>
-          <w:sz w:val="22"/>
-          <w:szCs w:val="22"/>
-        </w:rPr>
-        <w:tab/>
-      </w:r>
-      <w:r>
-        <w:rPr>
-          <w:rFonts w:ascii="Calibri" w:hAnsi="Calibri" w:cs="Calibri"/>
-          <w:sz w:val="22"/>
-          <w:szCs w:val="22"/>
-        </w:rPr>
-        <w:tab/>
-        <w:t xml:space="preserve">      </w:t>
       </w:r>
     </w:p>
     <w:tbl>
@@ -2202,7 +2197,23 @@
                 <w:sz w:val="22"/>
                 <w:szCs w:val="22"/>
               </w:rPr>
-              <w:t xml:space="preserve">, analyzing and contributing </w:t>
+              <w:t xml:space="preserve">, </w:t>
+            </w:r>
+            <w:r>
+              <w:rPr>
+                <w:rFonts w:ascii="Calibri" w:hAnsi="Calibri" w:cs="Calibri"/>
+                <w:sz w:val="22"/>
+                <w:szCs w:val="22"/>
+              </w:rPr>
+              <w:t>analyzing,</w:t>
+            </w:r>
+            <w:r>
+              <w:rPr>
+                <w:rFonts w:ascii="Calibri" w:hAnsi="Calibri" w:cs="Calibri"/>
+                <w:sz w:val="22"/>
+                <w:szCs w:val="22"/>
+              </w:rPr>
+              <w:t xml:space="preserve"> and contributing </w:t>
             </w:r>
             <w:r>
               <w:rPr>
@@ -2524,64 +2535,6 @@
           <w:szCs w:val="22"/>
         </w:rPr>
         <w:t>Property Management Website</w:t>
-      </w:r>
-      <w:r>
-        <w:rPr>
-          <w:rFonts w:ascii="Calibri" w:hAnsi="Calibri" w:cs="Calibri"/>
-          <w:sz w:val="22"/>
-          <w:szCs w:val="22"/>
-        </w:rPr>
-        <w:tab/>
-      </w:r>
-      <w:r>
-        <w:rPr>
-          <w:rFonts w:ascii="Calibri" w:hAnsi="Calibri" w:cs="Calibri"/>
-          <w:sz w:val="22"/>
-          <w:szCs w:val="22"/>
-        </w:rPr>
-        <w:tab/>
-      </w:r>
-      <w:r>
-        <w:rPr>
-          <w:rFonts w:ascii="Calibri" w:hAnsi="Calibri" w:cs="Calibri"/>
-          <w:sz w:val="22"/>
-          <w:szCs w:val="22"/>
-        </w:rPr>
-        <w:tab/>
-      </w:r>
-      <w:r>
-        <w:rPr>
-          <w:rFonts w:ascii="Calibri" w:hAnsi="Calibri" w:cs="Calibri"/>
-          <w:sz w:val="22"/>
-          <w:szCs w:val="22"/>
-        </w:rPr>
-        <w:tab/>
-      </w:r>
-      <w:r>
-        <w:rPr>
-          <w:rFonts w:ascii="Calibri" w:hAnsi="Calibri" w:cs="Calibri"/>
-          <w:sz w:val="22"/>
-          <w:szCs w:val="22"/>
-        </w:rPr>
-        <w:tab/>
-        <w:t xml:space="preserve">      </w:t>
-      </w:r>
-      <w:r>
-        <w:rPr>
-          <w:rFonts w:ascii="Calibri" w:hAnsi="Calibri" w:cs="Calibri"/>
-          <w:sz w:val="22"/>
-          <w:szCs w:val="22"/>
-        </w:rPr>
-        <w:tab/>
-      </w:r>
-      <w:r>
-        <w:rPr>
-          <w:rFonts w:ascii="Calibri" w:hAnsi="Calibri" w:cs="Calibri"/>
-          <w:sz w:val="22"/>
-          <w:szCs w:val="22"/>
-        </w:rPr>
-        <w:tab/>
-        <w:t xml:space="preserve">      </w:t>
       </w:r>
     </w:p>
     <w:tbl>
@@ -2660,7 +2613,23 @@
                 <w:sz w:val="22"/>
                 <w:szCs w:val="22"/>
               </w:rPr>
-              <w:t>including planning, process and policy development</w:t>
+              <w:t xml:space="preserve">including planning, </w:t>
+            </w:r>
+            <w:r>
+              <w:rPr>
+                <w:rFonts w:ascii="Calibri" w:hAnsi="Calibri" w:cs="Calibri"/>
+                <w:sz w:val="22"/>
+                <w:szCs w:val="22"/>
+              </w:rPr>
+              <w:t>process,</w:t>
+            </w:r>
+            <w:r>
+              <w:rPr>
+                <w:rFonts w:ascii="Calibri" w:hAnsi="Calibri" w:cs="Calibri"/>
+                <w:sz w:val="22"/>
+                <w:szCs w:val="22"/>
+              </w:rPr>
+              <w:t xml:space="preserve"> and policy development</w:t>
             </w:r>
             <w:r>
               <w:rPr>

</xml_diff>